<commit_message>
Changes for chabot functions
</commit_message>
<xml_diff>
--- a/sanitybot/AssessmentResult.docx
+++ b/sanitybot/AssessmentResult.docx
@@ -62,7 +62,7 @@
           </w:tcPr>
           <w:p>
             <w:r>
-              <w:t>2023-02-25 02:23:55.360784</w:t>
+              <w:t>2023-02-25 09:45:54.287682</w:t>
             </w:r>
           </w:p>
         </w:tc>
@@ -128,7 +128,7 @@
           </w:tcPr>
           <w:p>
             <w:r>
-              <w:t>(3) Hardly at all</w:t>
+              <w:t>(2) Definitely less than I used to</w:t>
             </w:r>
           </w:p>
         </w:tc>
@@ -150,7 +150,7 @@
           </w:tcPr>
           <w:p>
             <w:r>
-              <w:t>(2) Yes, some of the time</w:t>
+              <w:t>(3) Yes, most of the time</w:t>
             </w:r>
           </w:p>
         </w:tc>
@@ -260,7 +260,7 @@
           </w:tcPr>
           <w:p>
             <w:r>
-              <w:t>(2) Yes, quite often</w:t>
+              <w:t>(1) Not very often</w:t>
             </w:r>
           </w:p>
         </w:tc>
@@ -304,7 +304,7 @@
           </w:tcPr>
           <w:p>
             <w:r>
-              <w:t>(3) Yes, most of the time</w:t>
+              <w:t>(2) Yes, quite often</w:t>
             </w:r>
           </w:p>
         </w:tc>
@@ -326,7 +326,7 @@
           </w:tcPr>
           <w:p>
             <w:r>
-              <w:t xml:space="preserve">(21) </w:t>
+              <w:t xml:space="preserve">(19) </w:t>
             </w:r>
           </w:p>
         </w:tc>

</xml_diff>

<commit_message>
changes in UI and result function
</commit_message>
<xml_diff>
--- a/sanitybot/AssessmentResult.docx
+++ b/sanitybot/AssessmentResult.docx
@@ -20,7 +20,7 @@
           </w:tcPr>
           <w:p>
             <w:r>
-              <w:t>2</w:t>
+              <w:t>1</w:t>
             </w:r>
           </w:p>
         </w:tc>
@@ -30,7 +30,7 @@
           </w:tcPr>
           <w:p>
             <w:r>
-              <w:t xml:space="preserve">User None  </w:t>
+              <w:t>Zyra Marie None Batacan Ramos</w:t>
             </w:r>
           </w:p>
         </w:tc>
@@ -40,7 +40,7 @@
           </w:tcPr>
           <w:p>
             <w:r>
-              <w:t>user@gmail.com</w:t>
+              <w:t>zairiray13@gmail.com</w:t>
             </w:r>
           </w:p>
         </w:tc>
@@ -52,7 +52,7 @@
           </w:tcPr>
           <w:p>
             <w:r>
-              <w:t>sdfdgfgbfvvb</w:t>
+              <w:t>1232132131</w:t>
             </w:r>
           </w:p>
         </w:tc>
@@ -62,7 +62,7 @@
           </w:tcPr>
           <w:p>
             <w:r>
-              <w:t>2023-02-25 09:45:54.287682</w:t>
+              <w:t>2023-02-26 22:18:13.870447</w:t>
             </w:r>
           </w:p>
         </w:tc>
@@ -128,7 +128,7 @@
           </w:tcPr>
           <w:p>
             <w:r>
-              <w:t>(2) Definitely less than I used to</w:t>
+              <w:t>(3) Hardly at all</w:t>
             </w:r>
           </w:p>
         </w:tc>
@@ -216,7 +216,7 @@
           </w:tcPr>
           <w:p>
             <w:r>
-              <w:t>(2) Yes, sometimes I haven't been coping as well as usual</w:t>
+              <w:t>(3) Yes, most of the time I haven't been able to cope</w:t>
             </w:r>
           </w:p>
         </w:tc>
@@ -260,7 +260,7 @@
           </w:tcPr>
           <w:p>
             <w:r>
-              <w:t>(1) Not very often</w:t>
+              <w:t>(3) Yes, most of the time</w:t>
             </w:r>
           </w:p>
         </w:tc>
@@ -304,7 +304,7 @@
           </w:tcPr>
           <w:p>
             <w:r>
-              <w:t>(2) Yes, quite often</w:t>
+              <w:t>(3) Yes, most of the time</w:t>
             </w:r>
           </w:p>
         </w:tc>
@@ -326,7 +326,7 @@
           </w:tcPr>
           <w:p>
             <w:r>
-              <w:t xml:space="preserve">(19) </w:t>
+              <w:t xml:space="preserve">(24) </w:t>
             </w:r>
           </w:p>
         </w:tc>

</xml_diff>